<commit_message>
Implémentation du crud firebase avec l'entité Personne
</commit_message>
<xml_diff>
--- a/cahier de charge.docx
+++ b/cahier de charge.docx
@@ -430,103 +430,429 @@
           <w:szCs w:val="24"/>
           <w:lang w:val="fr-FR"/>
         </w:rPr>
-        <w:t>Pour ajouter un logement le vendeur devra renseigner : Le lieu,le nombre nombre de chambres,des photos d’intérieurs et extérieurs,le prix de la location par mois ainsi que d’une petite description de la maison ou appartement</w:t>
+        <w:t>Pour ajouter un logement le vendeur devra renseigner : Le lieu,le nombre nombre de chambres,des photos d’intérieurs et extérieurs,le prix de la location par mois ainsi que d’une petite description de la maison ou appartement.</w:t>
+      </w:r>
+    </w:p>
+    <w:p>
+      <w:pPr>
+        <w:pStyle w:val="7"/>
+        <w:numPr>
+          <w:ilvl w:val="0"/>
+          <w:numId w:val="2"/>
+        </w:numPr>
+        <w:spacing w:after="0" w:line="360" w:lineRule="auto"/>
+        <w:jc w:val="both"/>
+        <w:rPr>
+          <w:rFonts w:ascii="Arial Narrow" w:hAnsi="Arial Narrow"/>
+          <w:b/>
+          <w:sz w:val="28"/>
+          <w:szCs w:val="24"/>
+        </w:rPr>
+      </w:pPr>
+      <w:r>
+        <w:rPr>
+          <w:rFonts w:hint="default" w:ascii="Arial Narrow" w:hAnsi="Arial Narrow"/>
+          <w:b/>
+          <w:sz w:val="28"/>
+          <w:szCs w:val="24"/>
+          <w:lang w:val="fr-FR"/>
+        </w:rPr>
+        <w:t>Echanger avec les vendeurs</w:t>
+      </w:r>
+    </w:p>
+    <w:p>
+      <w:pPr>
+        <w:rPr>
+          <w:rFonts w:hint="default" w:ascii="Arial" w:hAnsi="Arial" w:cs="Arial"/>
+          <w:sz w:val="28"/>
+          <w:szCs w:val="28"/>
+          <w:lang w:val="fr-FR"/>
+        </w:rPr>
+      </w:pPr>
+      <w:r>
+        <w:rPr>
+          <w:rFonts w:hint="default" w:ascii="Arial" w:hAnsi="Arial" w:cs="Arial"/>
+          <w:sz w:val="28"/>
+          <w:szCs w:val="28"/>
+          <w:lang w:val="fr-FR"/>
+        </w:rPr>
+        <w:t>Tout client inscrit sur la plate forme intéressé par un logement et désirant entrer en contact avec le propriétaire pourra aisément le faire grâce au chat prévu pour.</w:t>
+      </w:r>
+    </w:p>
+    <w:p/>
+    <w:p>
+      <w:pPr>
+        <w:pStyle w:val="7"/>
+        <w:numPr>
+          <w:ilvl w:val="0"/>
+          <w:numId w:val="2"/>
+        </w:numPr>
+        <w:spacing w:after="0" w:line="360" w:lineRule="auto"/>
+        <w:jc w:val="both"/>
+        <w:rPr>
+          <w:rFonts w:ascii="Arial Narrow" w:hAnsi="Arial Narrow"/>
+          <w:b/>
+          <w:sz w:val="28"/>
+          <w:szCs w:val="24"/>
+        </w:rPr>
+      </w:pPr>
+      <w:r>
+        <w:rPr>
+          <w:rFonts w:hint="default" w:ascii="Arial Narrow" w:hAnsi="Arial Narrow"/>
+          <w:b/>
+          <w:sz w:val="28"/>
+          <w:szCs w:val="24"/>
+          <w:lang w:val="fr-FR"/>
+        </w:rPr>
+        <w:t>Liker un logement</w:t>
+      </w:r>
+    </w:p>
+    <w:p>
+      <w:pPr>
+        <w:pStyle w:val="7"/>
+        <w:numPr>
+          <w:ilvl w:val="0"/>
+          <w:numId w:val="0"/>
+        </w:numPr>
+        <w:spacing w:after="0" w:line="360" w:lineRule="auto"/>
+        <w:ind w:left="360" w:leftChars="0"/>
+        <w:jc w:val="both"/>
+        <w:rPr>
+          <w:rFonts w:hint="default" w:ascii="Arial Narrow" w:hAnsi="Arial Narrow"/>
+          <w:b w:val="0"/>
+          <w:bCs/>
+          <w:sz w:val="28"/>
+          <w:szCs w:val="24"/>
+          <w:lang w:val="fr-FR"/>
+        </w:rPr>
+      </w:pPr>
+      <w:r>
+        <w:rPr>
+          <w:rFonts w:hint="default" w:ascii="Arial Narrow" w:hAnsi="Arial Narrow"/>
+          <w:b w:val="0"/>
+          <w:bCs/>
+          <w:sz w:val="28"/>
+          <w:szCs w:val="24"/>
+          <w:lang w:val="fr-FR"/>
+        </w:rPr>
+        <w:t>Un client pourra liker un logement qu’il aime bien</w:t>
+      </w:r>
+    </w:p>
+    <w:p>
+      <w:pPr>
+        <w:pStyle w:val="7"/>
+        <w:numPr>
+          <w:ilvl w:val="0"/>
+          <w:numId w:val="0"/>
+        </w:numPr>
+        <w:spacing w:after="0" w:line="360" w:lineRule="auto"/>
+        <w:ind w:left="360" w:leftChars="0"/>
+        <w:jc w:val="both"/>
+        <w:rPr>
+          <w:rFonts w:hint="default" w:ascii="Arial Narrow" w:hAnsi="Arial Narrow"/>
+          <w:b w:val="0"/>
+          <w:bCs/>
+          <w:sz w:val="28"/>
+          <w:szCs w:val="24"/>
+          <w:lang w:val="fr-FR"/>
+        </w:rPr>
+      </w:pPr>
+    </w:p>
+    <w:p>
+      <w:pPr>
+        <w:pStyle w:val="7"/>
+        <w:numPr>
+          <w:ilvl w:val="0"/>
+          <w:numId w:val="0"/>
+        </w:numPr>
+        <w:spacing w:after="0" w:line="360" w:lineRule="auto"/>
+        <w:ind w:left="360" w:leftChars="0"/>
+        <w:jc w:val="both"/>
+        <w:rPr>
+          <w:rFonts w:ascii="Arial Narrow" w:hAnsi="Arial Narrow"/>
+          <w:b/>
+          <w:sz w:val="28"/>
+          <w:szCs w:val="24"/>
+        </w:rPr>
+      </w:pPr>
+    </w:p>
+    <w:p>
+      <w:pPr>
+        <w:pStyle w:val="7"/>
+        <w:numPr>
+          <w:ilvl w:val="0"/>
+          <w:numId w:val="2"/>
+        </w:numPr>
+        <w:spacing w:after="0" w:line="360" w:lineRule="auto"/>
+        <w:jc w:val="both"/>
+        <w:rPr>
+          <w:rFonts w:ascii="Arial Narrow" w:hAnsi="Arial Narrow"/>
+          <w:b/>
+          <w:sz w:val="28"/>
+          <w:szCs w:val="24"/>
+        </w:rPr>
+      </w:pPr>
+      <w:r>
+        <w:rPr>
+          <w:rFonts w:hint="default" w:ascii="Arial Narrow" w:hAnsi="Arial Narrow"/>
+          <w:b/>
+          <w:sz w:val="28"/>
+          <w:szCs w:val="24"/>
+          <w:lang w:val="fr-FR"/>
+        </w:rPr>
+        <w:t>Signaler un vendeur</w:t>
+      </w:r>
+    </w:p>
+    <w:p>
+      <w:pPr>
+        <w:pStyle w:val="7"/>
+        <w:numPr>
+          <w:ilvl w:val="0"/>
+          <w:numId w:val="0"/>
+        </w:numPr>
+        <w:spacing w:after="0" w:line="360" w:lineRule="auto"/>
+        <w:jc w:val="both"/>
+        <w:rPr>
+          <w:rFonts w:hint="default" w:ascii="Arial Narrow" w:hAnsi="Arial Narrow"/>
+          <w:b w:val="0"/>
+          <w:bCs/>
+          <w:sz w:val="28"/>
+          <w:szCs w:val="24"/>
+          <w:lang w:val="fr-FR"/>
+        </w:rPr>
+      </w:pPr>
+      <w:r>
+        <w:rPr>
+          <w:rFonts w:hint="default" w:ascii="Arial Narrow" w:hAnsi="Arial Narrow"/>
+          <w:b w:val="0"/>
+          <w:bCs/>
+          <w:sz w:val="28"/>
+          <w:szCs w:val="24"/>
+          <w:lang w:val="fr-FR"/>
+        </w:rPr>
+        <w:t>Un client aura la possibilité de signaler un vendeur.Pour signaler un vendeur le client devra renseigner la cause de sa décision</w:t>
+      </w:r>
+    </w:p>
+    <w:p>
+      <w:pPr>
+        <w:pStyle w:val="7"/>
+        <w:numPr>
+          <w:ilvl w:val="0"/>
+          <w:numId w:val="0"/>
+        </w:numPr>
+        <w:spacing w:after="0" w:line="360" w:lineRule="auto"/>
+        <w:ind w:left="360" w:leftChars="0"/>
+        <w:jc w:val="both"/>
+        <w:rPr>
+          <w:rFonts w:hint="default" w:ascii="Arial Narrow" w:hAnsi="Arial Narrow"/>
+          <w:b w:val="0"/>
+          <w:bCs/>
+          <w:sz w:val="28"/>
+          <w:szCs w:val="24"/>
+          <w:lang w:val="fr-FR"/>
+        </w:rPr>
+      </w:pPr>
+    </w:p>
+    <w:p>
+      <w:pPr>
+        <w:pStyle w:val="7"/>
+        <w:numPr>
+          <w:ilvl w:val="0"/>
+          <w:numId w:val="0"/>
+        </w:numPr>
+        <w:spacing w:after="0" w:line="360" w:lineRule="auto"/>
+        <w:ind w:left="360" w:leftChars="0"/>
+        <w:jc w:val="both"/>
+        <w:rPr>
+          <w:rFonts w:hint="default" w:ascii="Arial Narrow" w:hAnsi="Arial Narrow"/>
+          <w:b w:val="0"/>
+          <w:bCs/>
+          <w:sz w:val="28"/>
+          <w:szCs w:val="24"/>
+          <w:lang w:val="fr-FR"/>
+        </w:rPr>
+      </w:pPr>
+    </w:p>
+    <w:p>
+      <w:pPr>
+        <w:pStyle w:val="7"/>
+        <w:numPr>
+          <w:ilvl w:val="0"/>
+          <w:numId w:val="2"/>
+        </w:numPr>
+        <w:spacing w:after="0" w:line="360" w:lineRule="auto"/>
+        <w:jc w:val="both"/>
+        <w:rPr>
+          <w:rFonts w:ascii="Arial Narrow" w:hAnsi="Arial Narrow"/>
+          <w:b/>
+          <w:sz w:val="28"/>
+          <w:szCs w:val="24"/>
+        </w:rPr>
+      </w:pPr>
+      <w:r>
+        <w:rPr>
+          <w:rFonts w:hint="default" w:ascii="Arial Narrow" w:hAnsi="Arial Narrow"/>
+          <w:b/>
+          <w:sz w:val="28"/>
+          <w:szCs w:val="24"/>
+          <w:lang w:val="fr-FR"/>
+        </w:rPr>
+        <w:t>Plan premium</w:t>
+      </w:r>
+    </w:p>
+    <w:p>
+      <w:pPr>
+        <w:pStyle w:val="7"/>
+        <w:numPr>
+          <w:ilvl w:val="0"/>
+          <w:numId w:val="0"/>
+        </w:numPr>
+        <w:spacing w:after="0" w:line="360" w:lineRule="auto"/>
+        <w:jc w:val="both"/>
+        <w:rPr>
+          <w:rFonts w:hint="default" w:ascii="Arial Narrow" w:hAnsi="Arial Narrow"/>
+          <w:b w:val="0"/>
+          <w:bCs/>
+          <w:sz w:val="28"/>
+          <w:szCs w:val="24"/>
+          <w:lang w:val="fr-FR"/>
+        </w:rPr>
+      </w:pPr>
+      <w:r>
+        <w:rPr>
+          <w:rFonts w:hint="default" w:ascii="Arial Narrow" w:hAnsi="Arial Narrow"/>
+          <w:b w:val="0"/>
+          <w:bCs/>
+          <w:sz w:val="28"/>
+          <w:szCs w:val="24"/>
+          <w:lang w:val="fr-FR"/>
+        </w:rPr>
+        <w:t>Quand un vendeur souscrit à un plan prémium, il augmente sa visibilité auprès des clients.Ses photos sont plus susceptibles d’êtres vues par plus de personnes que les autres.Son profil sera souvent mis en avant.Le plan prémium est un plan mensuel dont le prix sera communiqué plus tard</w:t>
+      </w:r>
+    </w:p>
+    <w:p>
+      <w:pPr>
+        <w:pStyle w:val="7"/>
+        <w:numPr>
+          <w:ilvl w:val="0"/>
+          <w:numId w:val="0"/>
+        </w:numPr>
+        <w:spacing w:after="0" w:line="360" w:lineRule="auto"/>
+        <w:jc w:val="both"/>
+        <w:rPr>
+          <w:rFonts w:hint="default" w:ascii="Arial Narrow" w:hAnsi="Arial Narrow"/>
+          <w:b w:val="0"/>
+          <w:bCs/>
+          <w:sz w:val="28"/>
+          <w:szCs w:val="24"/>
+          <w:lang w:val="fr-FR"/>
+        </w:rPr>
+      </w:pPr>
+    </w:p>
+    <w:p>
+      <w:pPr>
+        <w:pStyle w:val="7"/>
+        <w:numPr>
+          <w:ilvl w:val="0"/>
+          <w:numId w:val="2"/>
+        </w:numPr>
+        <w:spacing w:after="0" w:line="360" w:lineRule="auto"/>
+        <w:jc w:val="both"/>
+        <w:rPr>
+          <w:rFonts w:hint="default" w:ascii="Arial Narrow" w:hAnsi="Arial Narrow"/>
+          <w:b/>
+          <w:sz w:val="28"/>
+          <w:szCs w:val="24"/>
+          <w:lang w:val="fr-FR"/>
+        </w:rPr>
+      </w:pPr>
+      <w:r>
+        <w:rPr>
+          <w:rFonts w:hint="default" w:ascii="Arial Narrow" w:hAnsi="Arial Narrow"/>
+          <w:b/>
+          <w:sz w:val="28"/>
+          <w:szCs w:val="24"/>
+          <w:lang w:val="fr-FR"/>
+        </w:rPr>
+        <w:t>L’Abonnement</w:t>
+      </w:r>
+    </w:p>
+    <w:p>
+      <w:pPr>
+        <w:pStyle w:val="5"/>
+        <w:bidi w:val="0"/>
+        <w:rPr>
+          <w:rFonts w:hint="default"/>
+          <w:sz w:val="32"/>
+          <w:szCs w:val="32"/>
+          <w:lang w:val="fr-FR"/>
+        </w:rPr>
+      </w:pPr>
+      <w:r>
+        <w:rPr>
+          <w:rFonts w:hint="default"/>
+          <w:sz w:val="32"/>
+          <w:szCs w:val="32"/>
+          <w:lang w:val="fr-FR"/>
+        </w:rPr>
+        <w:t>Pour pouvoir rester sur la plateforme, le vendeur doit proceder à un abonnement mensuelle coutant 3000f apres les 3 semaines de test.</w:t>
+      </w:r>
+    </w:p>
+    <w:p>
+      <w:pPr>
+        <w:pStyle w:val="5"/>
+        <w:bidi w:val="0"/>
+        <w:rPr>
+          <w:rFonts w:hint="default"/>
+          <w:sz w:val="32"/>
+          <w:szCs w:val="32"/>
+          <w:lang w:val="fr-FR"/>
+        </w:rPr>
+      </w:pPr>
+      <w:r>
+        <w:rPr>
+          <w:rFonts w:hint="default"/>
+          <w:sz w:val="32"/>
+          <w:szCs w:val="32"/>
+          <w:lang w:val="fr-FR"/>
+        </w:rPr>
+        <w:t>Pour ce faire, le vendeur choirira entre les methodes de payement proposé et effectuera le payement.</w:t>
       </w:r>
       <w:bookmarkStart w:id="0" w:name="_GoBack"/>
       <w:bookmarkEnd w:id="0"/>
-      <w:r>
-        <w:rPr>
-          <w:rFonts w:hint="default" w:ascii="Arial Narrow" w:hAnsi="Arial Narrow"/>
-          <w:sz w:val="28"/>
-          <w:szCs w:val="24"/>
-          <w:lang w:val="fr-FR"/>
-        </w:rPr>
-        <w:t>.</w:t>
-      </w:r>
+    </w:p>
+    <w:p>
+      <w:pPr>
+        <w:pStyle w:val="5"/>
+        <w:bidi w:val="0"/>
+        <w:rPr>
+          <w:rFonts w:hint="default"/>
+          <w:sz w:val="32"/>
+          <w:szCs w:val="32"/>
+          <w:lang w:val="fr-FR"/>
+        </w:rPr>
+      </w:pPr>
+    </w:p>
+    <w:p>
+      <w:pPr>
+        <w:pStyle w:val="5"/>
+        <w:bidi w:val="0"/>
+        <w:rPr>
+          <w:rFonts w:hint="default"/>
+          <w:sz w:val="32"/>
+          <w:szCs w:val="32"/>
+          <w:lang w:val="fr-FR"/>
+        </w:rPr>
+      </w:pPr>
     </w:p>
     <w:p>
       <w:pPr>
         <w:pStyle w:val="7"/>
         <w:numPr>
           <w:ilvl w:val="0"/>
-          <w:numId w:val="2"/>
-        </w:numPr>
-        <w:spacing w:after="0" w:line="360" w:lineRule="auto"/>
-        <w:jc w:val="both"/>
-        <w:rPr>
-          <w:rFonts w:ascii="Arial Narrow" w:hAnsi="Arial Narrow"/>
-          <w:b/>
-          <w:sz w:val="28"/>
-          <w:szCs w:val="24"/>
-        </w:rPr>
-      </w:pPr>
-      <w:r>
-        <w:rPr>
-          <w:rFonts w:hint="default" w:ascii="Arial Narrow" w:hAnsi="Arial Narrow"/>
-          <w:b/>
-          <w:sz w:val="28"/>
-          <w:szCs w:val="24"/>
-          <w:lang w:val="fr-FR"/>
-        </w:rPr>
-        <w:t>Echanger avec les vendeurs</w:t>
-      </w:r>
-    </w:p>
-    <w:p>
-      <w:pPr>
-        <w:rPr>
-          <w:rFonts w:hint="default" w:ascii="Arial" w:hAnsi="Arial" w:cs="Arial"/>
-          <w:sz w:val="28"/>
-          <w:szCs w:val="28"/>
-          <w:lang w:val="fr-FR"/>
-        </w:rPr>
-      </w:pPr>
-      <w:r>
-        <w:rPr>
-          <w:rFonts w:hint="default" w:ascii="Arial" w:hAnsi="Arial" w:cs="Arial"/>
-          <w:sz w:val="28"/>
-          <w:szCs w:val="28"/>
-          <w:lang w:val="fr-FR"/>
-        </w:rPr>
-        <w:t>Tout client inscrit sur la plate forme intéressé par un logement et désirant entrer en contact avec le propriétaire pourra aisément le faire grâce au chat prévu pour.</w:t>
-      </w:r>
-    </w:p>
-    <w:p/>
-    <w:p>
-      <w:pPr>
-        <w:pStyle w:val="7"/>
-        <w:numPr>
-          <w:ilvl w:val="0"/>
-          <w:numId w:val="2"/>
-        </w:numPr>
-        <w:spacing w:after="0" w:line="360" w:lineRule="auto"/>
-        <w:jc w:val="both"/>
-        <w:rPr>
-          <w:rFonts w:ascii="Arial Narrow" w:hAnsi="Arial Narrow"/>
-          <w:b/>
-          <w:sz w:val="28"/>
-          <w:szCs w:val="24"/>
-        </w:rPr>
-      </w:pPr>
-      <w:r>
-        <w:rPr>
-          <w:rFonts w:hint="default" w:ascii="Arial Narrow" w:hAnsi="Arial Narrow"/>
-          <w:b/>
-          <w:sz w:val="28"/>
-          <w:szCs w:val="24"/>
-          <w:lang w:val="fr-FR"/>
-        </w:rPr>
-        <w:t>Liker un logement</w:t>
-      </w:r>
-    </w:p>
-    <w:p>
-      <w:pPr>
-        <w:pStyle w:val="7"/>
-        <w:numPr>
-          <w:ilvl w:val="0"/>
           <w:numId w:val="0"/>
         </w:numPr>
         <w:spacing w:after="0" w:line="360" w:lineRule="auto"/>
-        <w:ind w:left="360" w:leftChars="0"/>
         <w:jc w:val="both"/>
         <w:rPr>
           <w:rFonts w:hint="default" w:ascii="Arial Narrow" w:hAnsi="Arial Narrow"/>
@@ -537,209 +863,6 @@
           <w:lang w:val="fr-FR"/>
         </w:rPr>
       </w:pPr>
-      <w:r>
-        <w:rPr>
-          <w:rFonts w:hint="default" w:ascii="Arial Narrow" w:hAnsi="Arial Narrow"/>
-          <w:b w:val="0"/>
-          <w:bCs/>
-          <w:sz w:val="28"/>
-          <w:szCs w:val="24"/>
-          <w:lang w:val="fr-FR"/>
-        </w:rPr>
-        <w:t>Un client pourra liker un logement qu’il aime bien</w:t>
-      </w:r>
-    </w:p>
-    <w:p>
-      <w:pPr>
-        <w:pStyle w:val="7"/>
-        <w:numPr>
-          <w:ilvl w:val="0"/>
-          <w:numId w:val="0"/>
-        </w:numPr>
-        <w:spacing w:after="0" w:line="360" w:lineRule="auto"/>
-        <w:ind w:left="360" w:leftChars="0"/>
-        <w:jc w:val="both"/>
-        <w:rPr>
-          <w:rFonts w:hint="default" w:ascii="Arial Narrow" w:hAnsi="Arial Narrow"/>
-          <w:b w:val="0"/>
-          <w:bCs/>
-          <w:sz w:val="28"/>
-          <w:szCs w:val="24"/>
-          <w:lang w:val="fr-FR"/>
-        </w:rPr>
-      </w:pPr>
-    </w:p>
-    <w:p>
-      <w:pPr>
-        <w:pStyle w:val="7"/>
-        <w:numPr>
-          <w:ilvl w:val="0"/>
-          <w:numId w:val="0"/>
-        </w:numPr>
-        <w:spacing w:after="0" w:line="360" w:lineRule="auto"/>
-        <w:ind w:left="360" w:leftChars="0"/>
-        <w:jc w:val="both"/>
-        <w:rPr>
-          <w:rFonts w:ascii="Arial Narrow" w:hAnsi="Arial Narrow"/>
-          <w:b/>
-          <w:sz w:val="28"/>
-          <w:szCs w:val="24"/>
-        </w:rPr>
-      </w:pPr>
-    </w:p>
-    <w:p>
-      <w:pPr>
-        <w:pStyle w:val="7"/>
-        <w:numPr>
-          <w:ilvl w:val="0"/>
-          <w:numId w:val="2"/>
-        </w:numPr>
-        <w:spacing w:after="0" w:line="360" w:lineRule="auto"/>
-        <w:jc w:val="both"/>
-        <w:rPr>
-          <w:rFonts w:ascii="Arial Narrow" w:hAnsi="Arial Narrow"/>
-          <w:b/>
-          <w:sz w:val="28"/>
-          <w:szCs w:val="24"/>
-        </w:rPr>
-      </w:pPr>
-      <w:r>
-        <w:rPr>
-          <w:rFonts w:hint="default" w:ascii="Arial Narrow" w:hAnsi="Arial Narrow"/>
-          <w:b/>
-          <w:sz w:val="28"/>
-          <w:szCs w:val="24"/>
-          <w:lang w:val="fr-FR"/>
-        </w:rPr>
-        <w:t>Signaler un vendeur</w:t>
-      </w:r>
-    </w:p>
-    <w:p>
-      <w:pPr>
-        <w:pStyle w:val="7"/>
-        <w:numPr>
-          <w:ilvl w:val="0"/>
-          <w:numId w:val="0"/>
-        </w:numPr>
-        <w:spacing w:after="0" w:line="360" w:lineRule="auto"/>
-        <w:jc w:val="both"/>
-        <w:rPr>
-          <w:rFonts w:hint="default" w:ascii="Arial Narrow" w:hAnsi="Arial Narrow"/>
-          <w:b w:val="0"/>
-          <w:bCs/>
-          <w:sz w:val="28"/>
-          <w:szCs w:val="24"/>
-          <w:lang w:val="fr-FR"/>
-        </w:rPr>
-      </w:pPr>
-      <w:r>
-        <w:rPr>
-          <w:rFonts w:hint="default" w:ascii="Arial Narrow" w:hAnsi="Arial Narrow"/>
-          <w:b w:val="0"/>
-          <w:bCs/>
-          <w:sz w:val="28"/>
-          <w:szCs w:val="24"/>
-          <w:lang w:val="fr-FR"/>
-        </w:rPr>
-        <w:t>Un client aura la possibilité de signaler un vendeur.Pour signaler un vendeur le client devra renseigner la cause de sa décision</w:t>
-      </w:r>
-    </w:p>
-    <w:p>
-      <w:pPr>
-        <w:pStyle w:val="7"/>
-        <w:numPr>
-          <w:ilvl w:val="0"/>
-          <w:numId w:val="0"/>
-        </w:numPr>
-        <w:spacing w:after="0" w:line="360" w:lineRule="auto"/>
-        <w:ind w:left="360" w:leftChars="0"/>
-        <w:jc w:val="both"/>
-        <w:rPr>
-          <w:rFonts w:hint="default" w:ascii="Arial Narrow" w:hAnsi="Arial Narrow"/>
-          <w:b w:val="0"/>
-          <w:bCs/>
-          <w:sz w:val="28"/>
-          <w:szCs w:val="24"/>
-          <w:lang w:val="fr-FR"/>
-        </w:rPr>
-      </w:pPr>
-    </w:p>
-    <w:p>
-      <w:pPr>
-        <w:pStyle w:val="7"/>
-        <w:numPr>
-          <w:ilvl w:val="0"/>
-          <w:numId w:val="0"/>
-        </w:numPr>
-        <w:spacing w:after="0" w:line="360" w:lineRule="auto"/>
-        <w:ind w:left="360" w:leftChars="0"/>
-        <w:jc w:val="both"/>
-        <w:rPr>
-          <w:rFonts w:hint="default" w:ascii="Arial Narrow" w:hAnsi="Arial Narrow"/>
-          <w:b w:val="0"/>
-          <w:bCs/>
-          <w:sz w:val="28"/>
-          <w:szCs w:val="24"/>
-          <w:lang w:val="fr-FR"/>
-        </w:rPr>
-      </w:pPr>
-    </w:p>
-    <w:p>
-      <w:pPr>
-        <w:pStyle w:val="7"/>
-        <w:numPr>
-          <w:ilvl w:val="0"/>
-          <w:numId w:val="2"/>
-        </w:numPr>
-        <w:spacing w:after="0" w:line="360" w:lineRule="auto"/>
-        <w:jc w:val="both"/>
-        <w:rPr>
-          <w:rFonts w:ascii="Arial Narrow" w:hAnsi="Arial Narrow"/>
-          <w:b/>
-          <w:sz w:val="28"/>
-          <w:szCs w:val="24"/>
-        </w:rPr>
-      </w:pPr>
-      <w:r>
-        <w:rPr>
-          <w:rFonts w:hint="default" w:ascii="Arial Narrow" w:hAnsi="Arial Narrow"/>
-          <w:b/>
-          <w:sz w:val="28"/>
-          <w:szCs w:val="24"/>
-          <w:lang w:val="fr-FR"/>
-        </w:rPr>
-        <w:t>Plan premium</w:t>
-      </w:r>
-    </w:p>
-    <w:p>
-      <w:pPr>
-        <w:pStyle w:val="7"/>
-        <w:numPr>
-          <w:ilvl w:val="0"/>
-          <w:numId w:val="0"/>
-        </w:numPr>
-        <w:spacing w:after="0" w:line="360" w:lineRule="auto"/>
-        <w:jc w:val="both"/>
-        <w:rPr>
-          <w:rFonts w:hint="default" w:ascii="Arial Narrow" w:hAnsi="Arial Narrow"/>
-          <w:b w:val="0"/>
-          <w:bCs/>
-          <w:sz w:val="28"/>
-          <w:szCs w:val="24"/>
-          <w:lang w:val="fr-FR"/>
-        </w:rPr>
-      </w:pPr>
-      <w:r>
-        <w:rPr>
-          <w:rFonts w:hint="default" w:ascii="Arial Narrow" w:hAnsi="Arial Narrow"/>
-          <w:b w:val="0"/>
-          <w:bCs/>
-          <w:sz w:val="28"/>
-          <w:szCs w:val="24"/>
-          <w:lang w:val="fr-FR"/>
-        </w:rPr>
-        <w:t>Quand un vendeur souscrit à un plan prémium, il augmente sa visibilité auprès des clients.Ses photos sont plus susceptibles d’êtres vues par plus de personnes que les autres.Son profil sera souvent mis en avant.Le plan prémium est un plan mensuel dont le prix sera communiqué plus tard</w:t>
-      </w:r>
     </w:p>
     <w:p>
       <w:pPr>
@@ -1174,7 +1297,7 @@
     <w:lsdException w:qFormat="1" w:unhideWhenUsed="0" w:uiPriority="0" w:semiHidden="0" w:name="Title"/>
     <w:lsdException w:unhideWhenUsed="0" w:uiPriority="0" w:semiHidden="0" w:name="Closing"/>
     <w:lsdException w:unhideWhenUsed="0" w:uiPriority="0" w:semiHidden="0" w:name="Signature"/>
-    <w:lsdException w:unhideWhenUsed="0" w:uiPriority="0" w:name="Default Paragraph Font"/>
+    <w:lsdException w:unhideWhenUsed="0" w:uiPriority="0" w:semiHidden="0" w:name="Default Paragraph Font"/>
     <w:lsdException w:unhideWhenUsed="0" w:uiPriority="0" w:semiHidden="0" w:name="Body Text"/>
     <w:lsdException w:unhideWhenUsed="0" w:uiPriority="0" w:semiHidden="0" w:name="Body Text Indent"/>
     <w:lsdException w:unhideWhenUsed="0" w:uiPriority="0" w:semiHidden="0" w:name="List Continue"/>
@@ -1273,7 +1396,6 @@
   </w:style>
   <w:style w:type="character" w:default="1" w:styleId="4">
     <w:name w:val="Default Paragraph Font"/>
-    <w:semiHidden/>
     <w:uiPriority w:val="0"/>
   </w:style>
   <w:style w:type="table" w:default="1" w:styleId="6">

</xml_diff>